<commit_message>
Projeto 3 funcionando, tempo ainda nao é calculado corretamente
</commit_message>
<xml_diff>
--- a/Projeto3_Datagrama/Enunciado projeto 03 Datagrama.docx
+++ b/Projeto3_Datagrama/Enunciado projeto 03 Datagrama.docx
@@ -42,26 +42,10 @@
         </w:numPr>
       </w:pPr>
       <w:r>
-        <w:t>HEAD Contendo o tamanho da carga útil (</w:t>
-      </w:r>
-      <w:proofErr w:type="spellStart"/>
-      <w:r>
-        <w:t>payload</w:t>
-      </w:r>
-      <w:proofErr w:type="spellEnd"/>
-      <w:r>
-        <w:t>)</w:t>
-      </w:r>
-      <w:r>
-        <w:t xml:space="preserve">. Futuramente esse </w:t>
-      </w:r>
-      <w:proofErr w:type="spellStart"/>
-      <w:r>
-        <w:t>head</w:t>
-      </w:r>
-      <w:proofErr w:type="spellEnd"/>
-      <w:r>
-        <w:t xml:space="preserve"> deverá </w:t>
+        <w:t>HEAD Contendo o tamanho da carga útil (payload)</w:t>
+      </w:r>
+      <w:r>
+        <w:t xml:space="preserve">. Futuramente esse head deverá </w:t>
       </w:r>
       <w:r>
         <w:t xml:space="preserve">conter outras informações. Você pode já construí-lo reservando vários bytes. </w:t>
@@ -116,19 +100,6 @@
     </w:p>
     <w:p>
       <w:pPr>
-        <w:pStyle w:val="PargrafodaLista"/>
-        <w:numPr>
-          <w:ilvl w:val="0"/>
-          <w:numId w:val="10"/>
-        </w:numPr>
-      </w:pPr>
-      <w:r>
-        <w:t xml:space="preserve">Explicar a estratégia para separação da mensagem em n frames.  </w:t>
-      </w:r>
-    </w:p>
-    <w:p/>
-    <w:p>
-      <w:pPr>
         <w:pStyle w:val="Ttulo1"/>
       </w:pPr>
       <w:r>
@@ -215,28 +186,11 @@
         </w:numPr>
       </w:pPr>
       <w:r>
-        <w:t xml:space="preserve">Ao gerar uma mensagem, seu software deve percorrer os dados, acrescentando bytes </w:t>
-      </w:r>
-      <w:proofErr w:type="spellStart"/>
-      <w:r>
-        <w:t>stuffing</w:t>
-      </w:r>
-      <w:proofErr w:type="spellEnd"/>
-      <w:r>
-        <w:t xml:space="preserve">. Ao receber uma mensagem, deve localizar e desprezar os bytes </w:t>
-      </w:r>
-      <w:proofErr w:type="spellStart"/>
-      <w:r>
-        <w:t>stuffing</w:t>
-      </w:r>
-      <w:proofErr w:type="spellEnd"/>
-      <w:r>
-        <w:t>.</w:t>
+        <w:t>Ao gerar uma mensagem, seu software deve percorrer os dados, acrescentando bytes stuffing. Ao receber uma mensagem, deve localizar e desprezar os bytes stuffing.</w:t>
       </w:r>
       <w:r>
         <w:t xml:space="preserve"> </w:t>
       </w:r>
-      <w:proofErr w:type="gramStart"/>
       <w:r>
         <w:t>2</w:t>
       </w:r>
@@ -246,7 +200,6 @@
       <w:r>
         <w:t>ponto</w:t>
       </w:r>
-      <w:proofErr w:type="gramEnd"/>
       <w:r>
         <w:t xml:space="preserve">  </w:t>
       </w:r>
@@ -279,33 +232,28 @@
         <w:t xml:space="preserve"> </w:t>
       </w:r>
       <w:r>
-        <w:t xml:space="preserve">O </w:t>
-      </w:r>
-      <w:proofErr w:type="spellStart"/>
-      <w:r>
-        <w:t>t</w:t>
+        <w:t>O t</w:t>
       </w:r>
       <w:r>
         <w:t>h</w:t>
       </w:r>
       <w:r>
-        <w:t>roughput</w:t>
-      </w:r>
-      <w:proofErr w:type="spellEnd"/>
-      <w:r>
-        <w:t>.</w:t>
+        <w:t>roughput.</w:t>
       </w:r>
       <w:r>
         <w:t xml:space="preserve"> </w:t>
       </w:r>
       <w:r>
         <w:t>1</w:t>
+      </w:r>
+      <w:r>
+        <w:t xml:space="preserve"> ponto</w:t>
+      </w:r>
+      <w:r>
+        <w:t>s</w:t>
       </w:r>
       <w:bookmarkStart w:id="0" w:name="_GoBack"/>
       <w:bookmarkEnd w:id="0"/>
-      <w:r>
-        <w:t xml:space="preserve"> ponto</w:t>
-      </w:r>
     </w:p>
     <w:p>
       <w:pPr>
@@ -334,15 +282,7 @@
         </w:numPr>
       </w:pPr>
       <w:r>
-        <w:t xml:space="preserve">Caso o EOP seja encontrado, </w:t>
-      </w:r>
-      <w:proofErr w:type="spellStart"/>
-      <w:r>
-        <w:t>fornecer</w:t>
-      </w:r>
-      <w:proofErr w:type="spellEnd"/>
-      <w:r>
-        <w:t xml:space="preserve"> a posição do início.</w:t>
+        <w:t>Caso o EOP seja encontrado, fornecer a posição do início.</w:t>
       </w:r>
       <w:r>
         <w:t xml:space="preserve"> 0.5 ponto</w:t>
@@ -372,23 +312,7 @@
         </w:numPr>
       </w:pPr>
       <w:r>
-        <w:t xml:space="preserve">Caso o número de bytes no </w:t>
-      </w:r>
-      <w:proofErr w:type="spellStart"/>
-      <w:r>
-        <w:t>payload</w:t>
-      </w:r>
-      <w:proofErr w:type="spellEnd"/>
-      <w:r>
-        <w:t xml:space="preserve"> não corresponda ao informado no </w:t>
-      </w:r>
-      <w:proofErr w:type="spellStart"/>
-      <w:r>
-        <w:t>head</w:t>
-      </w:r>
-      <w:proofErr w:type="spellEnd"/>
-      <w:r>
-        <w:t>, dar mensagem de erro para isso.</w:t>
+        <w:t>Caso o número de bytes no payload não corresponda ao informado no head, dar mensagem de erro para isso.</w:t>
       </w:r>
       <w:r>
         <w:t xml:space="preserve"> 0.5 ponto</w:t>

</xml_diff>